<commit_message>
alteracao modelagem de negocios
</commit_message>
<xml_diff>
--- a/docs/ARTEFATOS(15-23)/Arquitetura_Negócio/MODELAGEM_DE_NEGOCIOS(Bunker Solutions).docx
+++ b/docs/ARTEFATOS(15-23)/Arquitetura_Negócio/MODELAGEM_DE_NEGOCIOS(Bunker Solutions).docx
@@ -805,47 +805,7 @@
           <w:shd w:fill="auto" w:val="clear"/>
           <w:vertAlign w:val="baseline"/>
         </w:rPr>
-        <w:t xml:space="preserve"> </w:t>
-      </w:r>
-      <w:r>
-        <w:rPr>
-          <w:rFonts w:eastAsia="Arial" w:cs="Arial" w:ascii="Arial" w:hAnsi="Arial"/>
-          <w:b w:val="false"/>
-          <w:i w:val="false"/>
-          <w:caps w:val="false"/>
-          <w:smallCaps w:val="false"/>
-          <w:strike w:val="false"/>
-          <w:dstrike w:val="false"/>
-          <w:color w:val="000000"/>
-          <w:position w:val="0"/>
-          <w:sz w:val="24"/>
-          <w:sz w:val="24"/>
-          <w:szCs w:val="24"/>
-          <w:u w:val="none"/>
-          <w:shd w:fill="auto" w:val="clear"/>
-          <w:vertAlign w:val="baseline"/>
-        </w:rPr>
-        <w:t xml:space="preserve">Realizar </w:t>
-      </w:r>
-      <w:r>
-        <w:rPr>
-          <w:rFonts w:eastAsia="Arial" w:cs="Arial" w:ascii="Arial" w:hAnsi="Arial"/>
-          <w:b w:val="false"/>
-          <w:i w:val="false"/>
-          <w:caps w:val="false"/>
-          <w:smallCaps w:val="false"/>
-          <w:strike w:val="false"/>
-          <w:dstrike w:val="false"/>
-          <w:color w:val="000000"/>
-          <w:position w:val="0"/>
-          <w:sz w:val="24"/>
-          <w:sz w:val="24"/>
-          <w:szCs w:val="24"/>
-          <w:u w:val="none"/>
-          <w:shd w:fill="auto" w:val="clear"/>
-          <w:vertAlign w:val="baseline"/>
-        </w:rPr>
-        <w:t>Planejamento Financeiro.</w:t>
+        <w:t xml:space="preserve"> Realizar Planejamento Financeiro.</w:t>
       </w:r>
     </w:p>
     <w:p>
@@ -1042,199 +1002,6 @@
         <w:shd w:val="clear" w:fill="auto"/>
         <w:spacing w:lineRule="auto" w:line="480" w:before="0" w:after="0"/>
         <w:ind w:left="720" w:right="0" w:hanging="0"/>
-        <w:jc w:val="both"/>
-        <w:rPr>
-          <w:rFonts w:ascii="Arial" w:hAnsi="Arial" w:eastAsia="Arial" w:cs="Arial"/>
-          <w:b w:val="false"/>
-          <w:b w:val="false"/>
-          <w:i w:val="false"/>
-          <w:i w:val="false"/>
-          <w:caps w:val="false"/>
-          <w:smallCaps w:val="false"/>
-          <w:strike w:val="false"/>
-          <w:dstrike w:val="false"/>
-          <w:color w:val="000000"/>
-          <w:position w:val="0"/>
-          <w:sz w:val="24"/>
-          <w:sz w:val="24"/>
-          <w:szCs w:val="24"/>
-          <w:u w:val="none"/>
-          <w:vertAlign w:val="baseline"/>
-        </w:rPr>
-      </w:pPr>
-      <w:r>
-        <w:rPr>
-          <w:rFonts w:eastAsia="Arial" w:cs="Arial" w:ascii="Arial" w:hAnsi="Arial"/>
-          <w:b w:val="false"/>
-          <w:i w:val="false"/>
-          <w:caps w:val="false"/>
-          <w:smallCaps w:val="false"/>
-          <w:strike w:val="false"/>
-          <w:dstrike w:val="false"/>
-          <w:color w:val="000000"/>
-          <w:position w:val="0"/>
-          <w:sz w:val="24"/>
-          <w:sz w:val="24"/>
-          <w:szCs w:val="24"/>
-          <w:u w:val="none"/>
-          <w:vertAlign w:val="baseline"/>
-        </w:rPr>
-      </w:r>
-    </w:p>
-    <w:p>
-      <w:pPr>
-        <w:pStyle w:val="LOnormal"/>
-        <w:spacing w:lineRule="auto" w:line="480" w:before="0" w:after="0"/>
-        <w:ind w:hanging="0"/>
-        <w:jc w:val="both"/>
-        <w:rPr/>
-      </w:pPr>
-      <w:r>
-        <w:rPr>
-          <w:rFonts w:eastAsia="Arial" w:cs="Arial" w:ascii="Arial" w:hAnsi="Arial"/>
-          <w:b/>
-          <w:sz w:val="24"/>
-          <w:szCs w:val="24"/>
-        </w:rPr>
-        <w:t>Cenário operacional:</w:t>
-      </w:r>
-      <w:r>
-        <w:rPr>
-          <w:rFonts w:eastAsia="Arial" w:cs="Arial" w:ascii="Arial" w:hAnsi="Arial"/>
-          <w:sz w:val="24"/>
-          <w:szCs w:val="24"/>
-        </w:rPr>
-        <w:t xml:space="preserve"> Setor de Estoque do estabelecimento</w:t>
-      </w:r>
-    </w:p>
-    <w:p>
-      <w:pPr>
-        <w:pStyle w:val="LOnormal"/>
-        <w:spacing w:lineRule="auto" w:line="480" w:before="0" w:after="0"/>
-        <w:ind w:left="708" w:hanging="0"/>
-        <w:jc w:val="both"/>
-        <w:rPr/>
-      </w:pPr>
-      <w:r>
-        <w:rPr>
-          <w:rFonts w:eastAsia="Arial" w:cs="Arial" w:ascii="Arial" w:hAnsi="Arial"/>
-          <w:b/>
-          <w:sz w:val="24"/>
-          <w:szCs w:val="24"/>
-        </w:rPr>
-        <w:t>Nó operacional:</w:t>
-      </w:r>
-      <w:r>
-        <w:rPr>
-          <w:rFonts w:eastAsia="Arial" w:cs="Arial" w:ascii="Arial" w:hAnsi="Arial"/>
-          <w:sz w:val="24"/>
-          <w:szCs w:val="24"/>
-        </w:rPr>
-        <w:t xml:space="preserve"> Funcionários e o Gerente (Luiz Fernandes Sales da Silva)</w:t>
-      </w:r>
-    </w:p>
-    <w:p>
-      <w:pPr>
-        <w:pStyle w:val="LOnormal"/>
-        <w:keepNext w:val="false"/>
-        <w:keepLines w:val="false"/>
-        <w:widowControl/>
-        <w:numPr>
-          <w:ilvl w:val="0"/>
-          <w:numId w:val="7"/>
-        </w:numPr>
-        <w:shd w:val="clear" w:fill="auto"/>
-        <w:spacing w:lineRule="auto" w:line="480" w:before="0" w:after="0"/>
-        <w:ind w:left="720" w:right="0" w:firstLine="709"/>
-        <w:jc w:val="both"/>
-        <w:rPr>
-          <w:rFonts w:ascii="Calibri" w:hAnsi="Calibri" w:eastAsia="Calibri" w:cs="Calibri"/>
-          <w:b w:val="false"/>
-          <w:b w:val="false"/>
-          <w:i w:val="false"/>
-          <w:i w:val="false"/>
-          <w:caps w:val="false"/>
-          <w:smallCaps w:val="false"/>
-          <w:strike w:val="false"/>
-          <w:dstrike w:val="false"/>
-          <w:color w:val="000000"/>
-          <w:position w:val="0"/>
-          <w:sz w:val="22"/>
-          <w:sz w:val="22"/>
-          <w:szCs w:val="22"/>
-          <w:u w:val="none"/>
-          <w:vertAlign w:val="baseline"/>
-        </w:rPr>
-      </w:pPr>
-      <w:r>
-        <w:rPr>
-          <w:rFonts w:eastAsia="Arial" w:cs="Arial" w:ascii="Arial" w:hAnsi="Arial"/>
-          <w:b/>
-          <w:i w:val="false"/>
-          <w:caps w:val="false"/>
-          <w:smallCaps w:val="false"/>
-          <w:strike w:val="false"/>
-          <w:dstrike w:val="false"/>
-          <w:color w:val="000000"/>
-          <w:position w:val="0"/>
-          <w:sz w:val="24"/>
-          <w:sz w:val="24"/>
-          <w:szCs w:val="24"/>
-          <w:u w:val="none"/>
-          <w:shd w:fill="auto" w:val="clear"/>
-          <w:vertAlign w:val="baseline"/>
-        </w:rPr>
-        <w:t xml:space="preserve">Capacidade Operacional: </w:t>
-      </w:r>
-      <w:r>
-        <w:rPr>
-          <w:rFonts w:eastAsia="Arial" w:cs="Arial" w:ascii="Arial" w:hAnsi="Arial"/>
-          <w:b w:val="false"/>
-          <w:i w:val="false"/>
-          <w:caps w:val="false"/>
-          <w:smallCaps w:val="false"/>
-          <w:strike w:val="false"/>
-          <w:dstrike w:val="false"/>
-          <w:color w:val="000000"/>
-          <w:position w:val="0"/>
-          <w:sz w:val="24"/>
-          <w:sz w:val="24"/>
-          <w:szCs w:val="24"/>
-          <w:u w:val="none"/>
-          <w:shd w:fill="auto" w:val="clear"/>
-          <w:vertAlign w:val="baseline"/>
-        </w:rPr>
-        <w:t>Gerenciar produtos.</w:t>
-      </w:r>
-    </w:p>
-    <w:p>
-      <w:pPr>
-        <w:pStyle w:val="LOnormal"/>
-        <w:spacing w:lineRule="auto" w:line="480" w:before="0" w:after="0"/>
-        <w:ind w:hanging="0"/>
-        <w:jc w:val="both"/>
-        <w:rPr>
-          <w:rFonts w:ascii="Arial" w:hAnsi="Arial" w:eastAsia="Arial" w:cs="Arial"/>
-          <w:b/>
-          <w:b/>
-          <w:sz w:val="24"/>
-          <w:szCs w:val="24"/>
-        </w:rPr>
-      </w:pPr>
-      <w:r>
-        <w:rPr>
-          <w:rFonts w:eastAsia="Arial" w:cs="Arial" w:ascii="Arial" w:hAnsi="Arial"/>
-          <w:b/>
-          <w:sz w:val="24"/>
-          <w:szCs w:val="24"/>
-        </w:rPr>
-      </w:r>
-    </w:p>
-    <w:p>
-      <w:pPr>
-        <w:pStyle w:val="LOnormal"/>
-        <w:spacing w:lineRule="auto" w:line="480" w:before="0" w:after="0"/>
-        <w:ind w:hanging="0"/>
         <w:jc w:val="both"/>
         <w:rPr>
           <w:rFonts w:ascii="Arial" w:hAnsi="Arial" w:eastAsia="Arial" w:cs="Arial"/>
@@ -1574,47 +1341,7 @@
           <w:shd w:fill="auto" w:val="clear"/>
           <w:vertAlign w:val="baseline"/>
         </w:rPr>
-        <w:t xml:space="preserve"> Compra</w:t>
-      </w:r>
-      <w:r>
-        <w:rPr>
-          <w:rFonts w:eastAsia="Arial" w:cs="Arial" w:ascii="Arial" w:hAnsi="Arial"/>
-          <w:b w:val="false"/>
-          <w:i w:val="false"/>
-          <w:caps w:val="false"/>
-          <w:smallCaps w:val="false"/>
-          <w:strike w:val="false"/>
-          <w:dstrike w:val="false"/>
-          <w:color w:val="000000"/>
-          <w:position w:val="0"/>
-          <w:sz w:val="24"/>
-          <w:sz w:val="24"/>
-          <w:szCs w:val="24"/>
-          <w:u w:val="none"/>
-          <w:shd w:fill="auto" w:val="clear"/>
-          <w:vertAlign w:val="baseline"/>
-        </w:rPr>
-        <w:t>r</w:t>
-      </w:r>
-      <w:r>
-        <w:rPr>
-          <w:rFonts w:eastAsia="Arial" w:cs="Arial" w:ascii="Arial" w:hAnsi="Arial"/>
-          <w:b w:val="false"/>
-          <w:i w:val="false"/>
-          <w:caps w:val="false"/>
-          <w:smallCaps w:val="false"/>
-          <w:strike w:val="false"/>
-          <w:dstrike w:val="false"/>
-          <w:color w:val="000000"/>
-          <w:position w:val="0"/>
-          <w:sz w:val="24"/>
-          <w:sz w:val="24"/>
-          <w:szCs w:val="24"/>
-          <w:u w:val="none"/>
-          <w:shd w:fill="auto" w:val="clear"/>
-          <w:vertAlign w:val="baseline"/>
-        </w:rPr>
-        <w:t xml:space="preserve"> </w:t>
+        <w:t xml:space="preserve"> Comprar </w:t>
       </w:r>
       <w:r>
         <w:rPr>
@@ -1665,7 +1392,7 @@
           <w:color w:val="000000"/>
           <w:kern w:val="0"/>
           <w:position w:val="0"/>
-          <w:sz w:val="24"/>
+          <w:sz w:val="22"/>
           <w:sz w:val="24"/>
           <w:szCs w:val="24"/>
           <w:u w:val="none"/>
@@ -1744,7 +1471,7 @@
           <w:color w:val="000000"/>
           <w:kern w:val="0"/>
           <w:position w:val="0"/>
-          <w:sz w:val="24"/>
+          <w:sz w:val="22"/>
           <w:sz w:val="24"/>
           <w:szCs w:val="24"/>
           <w:u w:val="none"/>
@@ -2333,10 +2060,10 @@
         <w:ind w:left="1080" w:hanging="360"/>
       </w:pPr>
       <w:rPr>
-        <w:sz w:val="22"/>
-        <w:b w:val="false"/>
+        <w:sz w:val="24"/>
+        <w:b/>
         <w:szCs w:val="24"/>
-        <w:rFonts w:ascii="Calibri" w:hAnsi="Calibri" w:eastAsia="Arial" w:cs="Arial"/>
+        <w:rFonts w:ascii="Arial" w:hAnsi="Arial" w:eastAsia="Arial" w:cs="Arial"/>
       </w:rPr>
     </w:lvl>
     <w:lvl w:ilvl="1">
@@ -2594,7 +2321,7 @@
         <w:sz w:val="22"/>
         <w:b w:val="false"/>
         <w:szCs w:val="24"/>
-        <w:rFonts w:ascii="Calibri" w:hAnsi="Calibri" w:eastAsia="Arial" w:cs="Arial"/>
+        <w:rFonts w:eastAsia="Arial" w:cs="Arial"/>
       </w:rPr>
     </w:lvl>
     <w:lvl w:ilvl="1">
@@ -2754,95 +2481,6 @@
     </w:lvl>
   </w:abstractNum>
   <w:abstractNum w:abstractNumId="7">
-    <w:lvl w:ilvl="0">
-      <w:start w:val="1"/>
-      <w:numFmt w:val="decimal"/>
-      <w:lvlText w:val="%1."/>
-      <w:lvlJc w:val="left"/>
-      <w:pPr>
-        <w:ind w:left="1429" w:hanging="360"/>
-      </w:pPr>
-      <w:rPr>
-        <w:sz w:val="22"/>
-        <w:b w:val="false"/>
-        <w:szCs w:val="24"/>
-        <w:rFonts w:ascii="Calibri" w:hAnsi="Calibri"/>
-      </w:rPr>
-    </w:lvl>
-    <w:lvl w:ilvl="1">
-      <w:start w:val="1"/>
-      <w:numFmt w:val="lowerLetter"/>
-      <w:lvlText w:val="%2."/>
-      <w:lvlJc w:val="left"/>
-      <w:pPr>
-        <w:ind w:left="2149" w:hanging="360"/>
-      </w:pPr>
-    </w:lvl>
-    <w:lvl w:ilvl="2">
-      <w:start w:val="1"/>
-      <w:numFmt w:val="lowerRoman"/>
-      <w:lvlText w:val="%3."/>
-      <w:lvlJc w:val="right"/>
-      <w:pPr>
-        <w:ind w:left="2869" w:hanging="180"/>
-      </w:pPr>
-    </w:lvl>
-    <w:lvl w:ilvl="3">
-      <w:start w:val="1"/>
-      <w:numFmt w:val="decimal"/>
-      <w:lvlText w:val="%4."/>
-      <w:lvlJc w:val="left"/>
-      <w:pPr>
-        <w:ind w:left="3589" w:hanging="360"/>
-      </w:pPr>
-    </w:lvl>
-    <w:lvl w:ilvl="4">
-      <w:start w:val="1"/>
-      <w:numFmt w:val="lowerLetter"/>
-      <w:lvlText w:val="%5."/>
-      <w:lvlJc w:val="left"/>
-      <w:pPr>
-        <w:ind w:left="4309" w:hanging="360"/>
-      </w:pPr>
-    </w:lvl>
-    <w:lvl w:ilvl="5">
-      <w:start w:val="1"/>
-      <w:numFmt w:val="lowerRoman"/>
-      <w:lvlText w:val="%6."/>
-      <w:lvlJc w:val="right"/>
-      <w:pPr>
-        <w:ind w:left="5029" w:hanging="180"/>
-      </w:pPr>
-    </w:lvl>
-    <w:lvl w:ilvl="6">
-      <w:start w:val="1"/>
-      <w:numFmt w:val="decimal"/>
-      <w:lvlText w:val="%7."/>
-      <w:lvlJc w:val="left"/>
-      <w:pPr>
-        <w:ind w:left="5749" w:hanging="360"/>
-      </w:pPr>
-    </w:lvl>
-    <w:lvl w:ilvl="7">
-      <w:start w:val="1"/>
-      <w:numFmt w:val="lowerLetter"/>
-      <w:lvlText w:val="%8."/>
-      <w:lvlJc w:val="left"/>
-      <w:pPr>
-        <w:ind w:left="6469" w:hanging="360"/>
-      </w:pPr>
-    </w:lvl>
-    <w:lvl w:ilvl="8">
-      <w:start w:val="1"/>
-      <w:numFmt w:val="lowerRoman"/>
-      <w:lvlText w:val="%9."/>
-      <w:lvlJc w:val="right"/>
-      <w:pPr>
-        <w:ind w:left="7189" w:hanging="180"/>
-      </w:pPr>
-    </w:lvl>
-  </w:abstractNum>
-  <w:abstractNum w:abstractNumId="8">
     <w:lvl w:ilvl="0">
       <w:start w:val="1"/>
       <w:numFmt w:val="none"/>
@@ -2954,9 +2592,6 @@
   </w:num>
   <w:num w:numId="7">
     <w:abstractNumId w:val="7"/>
-  </w:num>
-  <w:num w:numId="8">
-    <w:abstractNumId w:val="8"/>
   </w:num>
 </w:numbering>
 </file>

</xml_diff>

<commit_message>
correcao em modelagem de negocios
</commit_message>
<xml_diff>
--- a/docs/ARTEFATOS(15-23)/Arquitetura_Negócio/MODELAGEM_DE_NEGOCIOS(Bunker Solutions).docx
+++ b/docs/ARTEFATOS(15-23)/Arquitetura_Negócio/MODELAGEM_DE_NEGOCIOS(Bunker Solutions).docx
@@ -1369,164 +1369,6 @@
     <w:p>
       <w:pPr>
         <w:pStyle w:val="LOnormal"/>
-        <w:widowControl/>
-        <w:numPr>
-          <w:ilvl w:val="0"/>
-          <w:numId w:val="2"/>
-        </w:numPr>
-        <w:shd w:val="clear" w:fill="auto"/>
-        <w:spacing w:lineRule="auto" w:line="480" w:before="0" w:after="0"/>
-        <w:ind w:left="720" w:right="0" w:firstLine="709"/>
-        <w:jc w:val="both"/>
-        <w:rPr>
-          <w:rFonts w:ascii="Arial" w:hAnsi="Arial" w:eastAsia="Arial" w:cs="Arial"/>
-          <w:b/>
-          <w:b/>
-          <w:bCs/>
-          <w:i w:val="false"/>
-          <w:i w:val="false"/>
-          <w:caps w:val="false"/>
-          <w:smallCaps w:val="false"/>
-          <w:strike w:val="false"/>
-          <w:dstrike w:val="false"/>
-          <w:color w:val="000000"/>
-          <w:kern w:val="0"/>
-          <w:position w:val="0"/>
-          <w:sz w:val="22"/>
-          <w:sz w:val="24"/>
-          <w:szCs w:val="24"/>
-          <w:u w:val="none"/>
-          <w:vertAlign w:val="baseline"/>
-          <w:lang w:val="pt-BR" w:eastAsia="zh-CN" w:bidi="hi-IN"/>
-        </w:rPr>
-      </w:pPr>
-      <w:r>
-        <w:rPr>
-          <w:rFonts w:eastAsia="Arial" w:cs="Arial" w:ascii="Arial" w:hAnsi="Arial"/>
-          <w:b/>
-          <w:bCs/>
-          <w:i w:val="false"/>
-          <w:caps w:val="false"/>
-          <w:smallCaps w:val="false"/>
-          <w:strike w:val="false"/>
-          <w:dstrike w:val="false"/>
-          <w:color w:val="000000"/>
-          <w:kern w:val="0"/>
-          <w:position w:val="0"/>
-          <w:sz w:val="24"/>
-          <w:sz w:val="24"/>
-          <w:szCs w:val="24"/>
-          <w:u w:val="none"/>
-          <w:vertAlign w:val="baseline"/>
-          <w:lang w:val="pt-BR" w:eastAsia="zh-CN" w:bidi="hi-IN"/>
-        </w:rPr>
-        <w:t>Capacidade Operacional:</w:t>
-      </w:r>
-      <w:r>
-        <w:rPr>
-          <w:rFonts w:eastAsia="Arial" w:cs="Arial" w:ascii="Arial" w:hAnsi="Arial"/>
-          <w:b w:val="false"/>
-          <w:bCs w:val="false"/>
-          <w:i w:val="false"/>
-          <w:caps w:val="false"/>
-          <w:smallCaps w:val="false"/>
-          <w:strike w:val="false"/>
-          <w:dstrike w:val="false"/>
-          <w:color w:val="000000"/>
-          <w:kern w:val="0"/>
-          <w:position w:val="0"/>
-          <w:sz w:val="24"/>
-          <w:sz w:val="24"/>
-          <w:szCs w:val="24"/>
-          <w:u w:val="none"/>
-          <w:vertAlign w:val="baseline"/>
-          <w:lang w:val="pt-BR" w:eastAsia="zh-CN" w:bidi="hi-IN"/>
-        </w:rPr>
-        <w:t xml:space="preserve"> Gerenciar produtos;</w:t>
-      </w:r>
-    </w:p>
-    <w:p>
-      <w:pPr>
-        <w:pStyle w:val="LOnormal"/>
-        <w:widowControl/>
-        <w:numPr>
-          <w:ilvl w:val="0"/>
-          <w:numId w:val="2"/>
-        </w:numPr>
-        <w:shd w:val="clear" w:fill="auto"/>
-        <w:spacing w:lineRule="auto" w:line="480" w:before="0" w:after="0"/>
-        <w:ind w:left="720" w:right="0" w:firstLine="709"/>
-        <w:jc w:val="both"/>
-        <w:rPr>
-          <w:rFonts w:ascii="Arial" w:hAnsi="Arial" w:eastAsia="Arial" w:cs="Arial"/>
-          <w:b/>
-          <w:b/>
-          <w:bCs/>
-          <w:i w:val="false"/>
-          <w:i w:val="false"/>
-          <w:caps w:val="false"/>
-          <w:smallCaps w:val="false"/>
-          <w:strike w:val="false"/>
-          <w:dstrike w:val="false"/>
-          <w:color w:val="000000"/>
-          <w:kern w:val="0"/>
-          <w:position w:val="0"/>
-          <w:sz w:val="22"/>
-          <w:sz w:val="24"/>
-          <w:szCs w:val="24"/>
-          <w:u w:val="none"/>
-          <w:vertAlign w:val="baseline"/>
-          <w:lang w:val="pt-BR" w:eastAsia="zh-CN" w:bidi="hi-IN"/>
-        </w:rPr>
-      </w:pPr>
-      <w:r>
-        <w:rPr>
-          <w:rFonts w:eastAsia="Arial" w:cs="Arial" w:ascii="Arial" w:hAnsi="Arial"/>
-          <w:b/>
-          <w:bCs/>
-          <w:i w:val="false"/>
-          <w:caps w:val="false"/>
-          <w:smallCaps w:val="false"/>
-          <w:strike w:val="false"/>
-          <w:dstrike w:val="false"/>
-          <w:color w:val="000000"/>
-          <w:kern w:val="0"/>
-          <w:position w:val="0"/>
-          <w:sz w:val="24"/>
-          <w:sz w:val="24"/>
-          <w:szCs w:val="24"/>
-          <w:u w:val="none"/>
-          <w:vertAlign w:val="baseline"/>
-          <w:lang w:val="pt-BR" w:eastAsia="zh-CN" w:bidi="hi-IN"/>
-        </w:rPr>
-        <w:t xml:space="preserve">Capacidade Operacional: </w:t>
-      </w:r>
-      <w:r>
-        <w:rPr>
-          <w:rFonts w:eastAsia="Arial" w:cs="Arial" w:ascii="Arial" w:hAnsi="Arial"/>
-          <w:b w:val="false"/>
-          <w:bCs w:val="false"/>
-          <w:i w:val="false"/>
-          <w:caps w:val="false"/>
-          <w:smallCaps w:val="false"/>
-          <w:strike w:val="false"/>
-          <w:dstrike w:val="false"/>
-          <w:color w:val="000000"/>
-          <w:kern w:val="0"/>
-          <w:position w:val="0"/>
-          <w:sz w:val="24"/>
-          <w:sz w:val="24"/>
-          <w:szCs w:val="24"/>
-          <w:u w:val="none"/>
-          <w:vertAlign w:val="baseline"/>
-          <w:lang w:val="pt-BR" w:eastAsia="zh-CN" w:bidi="hi-IN"/>
-        </w:rPr>
-        <w:t>Emprestar produtos.</w:t>
-      </w:r>
-    </w:p>
-    <w:p>
-      <w:pPr>
-        <w:pStyle w:val="LOnormal"/>
         <w:spacing w:lineRule="auto" w:line="480" w:before="0" w:after="0"/>
         <w:jc w:val="both"/>
         <w:rPr>
@@ -1945,6 +1787,62 @@
           <w:vertAlign w:val="baseline"/>
         </w:rPr>
         <w:t xml:space="preserve"> Preparar pedido.</w:t>
+      </w:r>
+    </w:p>
+    <w:p>
+      <w:pPr>
+        <w:pStyle w:val="LOnormal"/>
+        <w:widowControl/>
+        <w:numPr>
+          <w:ilvl w:val="3"/>
+          <w:numId w:val="3"/>
+        </w:numPr>
+        <w:shd w:val="clear" w:fill="auto"/>
+        <w:spacing w:lineRule="auto" w:line="480" w:before="0" w:after="0"/>
+        <w:ind w:left="2486" w:right="0" w:hanging="360"/>
+        <w:jc w:val="both"/>
+        <w:rPr/>
+      </w:pPr>
+      <w:r>
+        <w:rPr>
+          <w:rFonts w:eastAsia="Arial" w:cs="Arial" w:ascii="Arial" w:hAnsi="Arial"/>
+          <w:b/>
+          <w:bCs/>
+          <w:i w:val="false"/>
+          <w:caps w:val="false"/>
+          <w:smallCaps w:val="false"/>
+          <w:strike w:val="false"/>
+          <w:dstrike w:val="false"/>
+          <w:color w:val="000000"/>
+          <w:position w:val="0"/>
+          <w:sz w:val="24"/>
+          <w:sz w:val="24"/>
+          <w:szCs w:val="24"/>
+          <w:u w:val="none"/>
+          <w:shd w:fill="auto" w:val="clear"/>
+          <w:vertAlign w:val="baseline"/>
+        </w:rPr>
+        <w:t>Capacidade Operacional:</w:t>
+      </w:r>
+      <w:r>
+        <w:rPr>
+          <w:rFonts w:eastAsia="Arial" w:cs="Arial" w:ascii="Arial" w:hAnsi="Arial"/>
+          <w:b w:val="false"/>
+          <w:i w:val="false"/>
+          <w:caps w:val="false"/>
+          <w:smallCaps w:val="false"/>
+          <w:strike w:val="false"/>
+          <w:dstrike w:val="false"/>
+          <w:color w:val="000000"/>
+          <w:position w:val="0"/>
+          <w:sz w:val="24"/>
+          <w:sz w:val="24"/>
+          <w:szCs w:val="24"/>
+          <w:u w:val="none"/>
+          <w:shd w:fill="auto" w:val="clear"/>
+          <w:vertAlign w:val="baseline"/>
+        </w:rPr>
+        <w:t xml:space="preserve"> Gerenciar produtos.</w:t>
       </w:r>
     </w:p>
     <w:sectPr>

</xml_diff>